<commit_message>
Fixed ports and reinstalled dependencies
</commit_message>
<xml_diff>
--- a/Fase-4.docx
+++ b/Fase-4.docx
@@ -359,16 +359,20 @@
                     <w:rFonts w:ascii="Arial" w:hAnsi="Arial" w:cs="Arial"/>
                     <w:sz w:val="28"/>
                     <w:szCs w:val="28"/>
+                    <w:lang w:val="en-US"/>
                   </w:rPr>
                 </w:pPr>
+                <w:proofErr w:type="spellStart"/>
                 <w:r>
                   <w:rPr>
                     <w:rFonts w:ascii="Arial" w:hAnsi="Arial" w:cs="Arial"/>
                     <w:sz w:val="28"/>
                     <w:szCs w:val="28"/>
+                    <w:lang w:val="en-US"/>
                   </w:rPr>
                   <w:t>Bibliografía</w:t>
                 </w:r>
+                <w:proofErr w:type="spellEnd"/>
               </w:p>
               <w:sdt>
                 <w:sdtPr>
@@ -390,7 +394,7 @@
                         <w:rFonts w:ascii="Arial" w:hAnsi="Arial" w:cs="Arial"/>
                         <w:sz w:val="28"/>
                         <w:szCs w:val="28"/>
-                        <w:lang w:val="es-MX"/>
+                        <w:lang w:val="en-US"/>
                       </w:rPr>
                     </w:pPr>
                     <w:r>
@@ -407,7 +411,7 @@
                         <w:rFonts w:ascii="Arial" w:hAnsi="Arial" w:cs="Arial"/>
                         <w:sz w:val="28"/>
                         <w:szCs w:val="28"/>
-                        <w:lang w:val="es-MX"/>
+                        <w:lang w:val="en-US"/>
                       </w:rPr>
                       <w:instrText>BIBLIOGRAPHY</w:instrText>
                     </w:r>
@@ -428,8 +432,9 @@
                         <w:noProof/>
                         <w:sz w:val="28"/>
                         <w:szCs w:val="28"/>
+                        <w:lang w:val="en-US"/>
                       </w:rPr>
-                      <w:t>No hay ninguna fuente en el documento actual.</w:t>
+                      <w:t>There are no sources in the current document.</w:t>
                     </w:r>
                     <w:r>
                       <w:rPr>
@@ -460,14 +465,14 @@
           <w:sz w:val="28"/>
           <w:szCs w:val="28"/>
           <w:shd w:val="clear" w:color="auto" w:fill="FFFFFF"/>
-          <w:lang w:val="es-US"/>
+          <w:lang w:val="en-US"/>
         </w:rPr>
       </w:pPr>
     </w:p>
     <w:p>
       <w:pPr>
         <w:spacing w:line="360" w:lineRule="auto"/>
-        <w:jc w:val="center"/>
+        <w:jc w:val="both"/>
         <w:rPr>
           <w:rFonts w:ascii="Arial" w:hAnsi="Arial" w:cs="Arial"/>
           <w:color w:val="2D3B45"/>
@@ -486,7 +491,7 @@
           <w:shd w:val="clear" w:color="auto" w:fill="FFFFFF"/>
           <w:lang w:val="es-US"/>
         </w:rPr>
-        <w:t>El proyecto está en la carpeta “proyecto-final-</w:t>
+        <w:t xml:space="preserve">Para simplificar el manejo del proyecto decidí convertirlo en un </w:t>
       </w:r>
       <w:proofErr w:type="spellStart"/>
       <w:r>
@@ -498,7 +503,214 @@
           <w:shd w:val="clear" w:color="auto" w:fill="FFFFFF"/>
           <w:lang w:val="es-US"/>
         </w:rPr>
-        <w:t>root</w:t>
+        <w:t>monorepo</w:t>
+      </w:r>
+      <w:proofErr w:type="spellEnd"/>
+      <w:r>
+        <w:rPr>
+          <w:rFonts w:ascii="Arial" w:hAnsi="Arial" w:cs="Arial"/>
+          <w:color w:val="2D3B45"/>
+          <w:sz w:val="28"/>
+          <w:szCs w:val="28"/>
+          <w:shd w:val="clear" w:color="auto" w:fill="FFFFFF"/>
+          <w:lang w:val="es-US"/>
+        </w:rPr>
+        <w:t xml:space="preserve"> con </w:t>
+      </w:r>
+      <w:proofErr w:type="spellStart"/>
+      <w:r>
+        <w:rPr>
+          <w:rFonts w:ascii="Arial" w:hAnsi="Arial" w:cs="Arial"/>
+          <w:color w:val="2D3B45"/>
+          <w:sz w:val="28"/>
+          <w:szCs w:val="28"/>
+          <w:shd w:val="clear" w:color="auto" w:fill="FFFFFF"/>
+          <w:lang w:val="es-US"/>
+        </w:rPr>
+        <w:t>yarn</w:t>
+      </w:r>
+      <w:proofErr w:type="spellEnd"/>
+      <w:r>
+        <w:rPr>
+          <w:rFonts w:ascii="Arial" w:hAnsi="Arial" w:cs="Arial"/>
+          <w:color w:val="2D3B45"/>
+          <w:sz w:val="28"/>
+          <w:szCs w:val="28"/>
+          <w:shd w:val="clear" w:color="auto" w:fill="FFFFFF"/>
+          <w:lang w:val="es-US"/>
+        </w:rPr>
+        <w:t xml:space="preserve"> y </w:t>
+      </w:r>
+      <w:proofErr w:type="spellStart"/>
+      <w:r>
+        <w:rPr>
+          <w:rFonts w:ascii="Arial" w:hAnsi="Arial" w:cs="Arial"/>
+          <w:color w:val="2D3B45"/>
+          <w:sz w:val="28"/>
+          <w:szCs w:val="28"/>
+          <w:shd w:val="clear" w:color="auto" w:fill="FFFFFF"/>
+          <w:lang w:val="es-US"/>
+        </w:rPr>
+        <w:t>lerna</w:t>
+      </w:r>
+      <w:proofErr w:type="spellEnd"/>
+      <w:r>
+        <w:rPr>
+          <w:rFonts w:ascii="Arial" w:hAnsi="Arial" w:cs="Arial"/>
+          <w:color w:val="2D3B45"/>
+          <w:sz w:val="28"/>
+          <w:szCs w:val="28"/>
+          <w:shd w:val="clear" w:color="auto" w:fill="FFFFFF"/>
+          <w:lang w:val="es-US"/>
+        </w:rPr>
+        <w:t xml:space="preserve">. Los </w:t>
+      </w:r>
+      <w:proofErr w:type="spellStart"/>
+      <w:r>
+        <w:rPr>
+          <w:rFonts w:ascii="Arial" w:hAnsi="Arial" w:cs="Arial"/>
+          <w:color w:val="2D3B45"/>
+          <w:sz w:val="28"/>
+          <w:szCs w:val="28"/>
+          <w:shd w:val="clear" w:color="auto" w:fill="FFFFFF"/>
+          <w:lang w:val="es-US"/>
+        </w:rPr>
+        <w:t>monorepos</w:t>
+      </w:r>
+      <w:proofErr w:type="spellEnd"/>
+      <w:r>
+        <w:rPr>
+          <w:rFonts w:ascii="Arial" w:hAnsi="Arial" w:cs="Arial"/>
+          <w:color w:val="2D3B45"/>
+          <w:sz w:val="28"/>
+          <w:szCs w:val="28"/>
+          <w:shd w:val="clear" w:color="auto" w:fill="FFFFFF"/>
+          <w:lang w:val="es-US"/>
+        </w:rPr>
+        <w:t xml:space="preserve"> se usan para tener diferentes proyectos independientes en un mismo repositorio en GitHub, se sigue manteniendo lo de antes de que cada proyecto está funcionando independientemente y con sus propias dependencias.</w:t>
+      </w:r>
+    </w:p>
+    <w:p>
+      <w:pPr>
+        <w:spacing w:line="360" w:lineRule="auto"/>
+        <w:jc w:val="both"/>
+        <w:rPr>
+          <w:rFonts w:ascii="Arial" w:hAnsi="Arial" w:cs="Arial"/>
+          <w:color w:val="2D3B45"/>
+          <w:sz w:val="28"/>
+          <w:szCs w:val="28"/>
+          <w:shd w:val="clear" w:color="auto" w:fill="FFFFFF"/>
+          <w:lang w:val="es-US"/>
+        </w:rPr>
+      </w:pPr>
+    </w:p>
+    <w:p>
+      <w:pPr>
+        <w:spacing w:line="360" w:lineRule="auto"/>
+        <w:jc w:val="both"/>
+        <w:rPr>
+          <w:rFonts w:ascii="Arial" w:hAnsi="Arial" w:cs="Arial"/>
+          <w:color w:val="2D3B45"/>
+          <w:sz w:val="28"/>
+          <w:szCs w:val="28"/>
+          <w:shd w:val="clear" w:color="auto" w:fill="FFFFFF"/>
+          <w:lang w:val="es-US"/>
+        </w:rPr>
+      </w:pPr>
+      <w:proofErr w:type="spellStart"/>
+      <w:r>
+        <w:rPr>
+          <w:rFonts w:ascii="Arial" w:hAnsi="Arial" w:cs="Arial"/>
+          <w:color w:val="2D3B45"/>
+          <w:sz w:val="28"/>
+          <w:szCs w:val="28"/>
+          <w:shd w:val="clear" w:color="auto" w:fill="FFFFFF"/>
+          <w:lang w:val="es-US"/>
+        </w:rPr>
+        <w:t>Yarn</w:t>
+      </w:r>
+      <w:proofErr w:type="spellEnd"/>
+      <w:r>
+        <w:rPr>
+          <w:rFonts w:ascii="Arial" w:hAnsi="Arial" w:cs="Arial"/>
+          <w:color w:val="2D3B45"/>
+          <w:sz w:val="28"/>
+          <w:szCs w:val="28"/>
+          <w:shd w:val="clear" w:color="auto" w:fill="FFFFFF"/>
+          <w:lang w:val="es-US"/>
+        </w:rPr>
+        <w:t xml:space="preserve"> </w:t>
+      </w:r>
+      <w:proofErr w:type="spellStart"/>
+      <w:r>
+        <w:rPr>
+          <w:rFonts w:ascii="Arial" w:hAnsi="Arial" w:cs="Arial"/>
+          <w:color w:val="2D3B45"/>
+          <w:sz w:val="28"/>
+          <w:szCs w:val="28"/>
+          <w:shd w:val="clear" w:color="auto" w:fill="FFFFFF"/>
+          <w:lang w:val="es-US"/>
+        </w:rPr>
+        <w:t>workspaces</w:t>
+      </w:r>
+      <w:proofErr w:type="spellEnd"/>
+      <w:r>
+        <w:rPr>
+          <w:rFonts w:ascii="Arial" w:hAnsi="Arial" w:cs="Arial"/>
+          <w:color w:val="2D3B45"/>
+          <w:sz w:val="28"/>
+          <w:szCs w:val="28"/>
+          <w:shd w:val="clear" w:color="auto" w:fill="FFFFFF"/>
+          <w:lang w:val="es-US"/>
+        </w:rPr>
+        <w:t xml:space="preserve"> es una forma de manejar las dependencias de </w:t>
+      </w:r>
+      <w:proofErr w:type="spellStart"/>
+      <w:r>
+        <w:rPr>
+          <w:rFonts w:ascii="Arial" w:hAnsi="Arial" w:cs="Arial"/>
+          <w:color w:val="2D3B45"/>
+          <w:sz w:val="28"/>
+          <w:szCs w:val="28"/>
+          <w:shd w:val="clear" w:color="auto" w:fill="FFFFFF"/>
+          <w:lang w:val="es-US"/>
+        </w:rPr>
+        <w:t>multiples</w:t>
+      </w:r>
+      <w:proofErr w:type="spellEnd"/>
+      <w:r>
+        <w:rPr>
+          <w:rFonts w:ascii="Arial" w:hAnsi="Arial" w:cs="Arial"/>
+          <w:color w:val="2D3B45"/>
+          <w:sz w:val="28"/>
+          <w:szCs w:val="28"/>
+          <w:shd w:val="clear" w:color="auto" w:fill="FFFFFF"/>
+          <w:lang w:val="es-US"/>
+        </w:rPr>
+        <w:t xml:space="preserve"> proyectos independientemente en varias carpetas diferentes, esas carpetas </w:t>
+      </w:r>
+      <w:r>
+        <w:rPr>
+          <w:rFonts w:ascii="Arial" w:hAnsi="Arial" w:cs="Arial"/>
+          <w:color w:val="2D3B45"/>
+          <w:sz w:val="28"/>
+          <w:szCs w:val="28"/>
+          <w:shd w:val="clear" w:color="auto" w:fill="FFFFFF"/>
+          <w:lang w:val="es-US"/>
+        </w:rPr>
+        <w:t>con los proyectos están dentro de la carpeta “</w:t>
+      </w:r>
+      <w:proofErr w:type="spellStart"/>
+      <w:r>
+        <w:rPr>
+          <w:rFonts w:ascii="Arial" w:hAnsi="Arial" w:cs="Arial"/>
+          <w:color w:val="2D3B45"/>
+          <w:sz w:val="28"/>
+          <w:szCs w:val="28"/>
+          <w:shd w:val="clear" w:color="auto" w:fill="FFFFFF"/>
+          <w:lang w:val="es-US"/>
+        </w:rPr>
+        <w:t>packages</w:t>
       </w:r>
       <w:proofErr w:type="spellEnd"/>
       <w:r>
@@ -516,7 +728,57 @@
     <w:p>
       <w:pPr>
         <w:spacing w:line="360" w:lineRule="auto"/>
-        <w:jc w:val="center"/>
+        <w:jc w:val="both"/>
+        <w:rPr>
+          <w:rFonts w:ascii="Arial" w:hAnsi="Arial" w:cs="Arial"/>
+          <w:color w:val="2D3B45"/>
+          <w:sz w:val="28"/>
+          <w:szCs w:val="28"/>
+          <w:shd w:val="clear" w:color="auto" w:fill="FFFFFF"/>
+          <w:lang w:val="es-US"/>
+        </w:rPr>
+      </w:pPr>
+    </w:p>
+    <w:p>
+      <w:pPr>
+        <w:spacing w:line="360" w:lineRule="auto"/>
+        <w:jc w:val="both"/>
+        <w:rPr>
+          <w:rFonts w:ascii="Arial" w:hAnsi="Arial" w:cs="Arial"/>
+          <w:color w:val="2D3B45"/>
+          <w:sz w:val="28"/>
+          <w:szCs w:val="28"/>
+          <w:shd w:val="clear" w:color="auto" w:fill="FFFFFF"/>
+          <w:lang w:val="es-US"/>
+        </w:rPr>
+      </w:pPr>
+      <w:r>
+        <w:rPr>
+          <w:rFonts w:ascii="Arial" w:hAnsi="Arial" w:cs="Arial"/>
+          <w:color w:val="2D3B45"/>
+          <w:sz w:val="28"/>
+          <w:szCs w:val="28"/>
+          <w:shd w:val="clear" w:color="auto" w:fill="FFFFFF"/>
+          <w:lang w:val="es-US"/>
+        </w:rPr>
+        <w:t xml:space="preserve">El proyecto está en </w:t>
+      </w:r>
+      <w:r>
+        <w:rPr>
+          <w:rFonts w:ascii="Arial" w:hAnsi="Arial" w:cs="Arial"/>
+          <w:color w:val="2D3B45"/>
+          <w:sz w:val="28"/>
+          <w:szCs w:val="28"/>
+          <w:shd w:val="clear" w:color="auto" w:fill="FFFFFF"/>
+          <w:lang w:val="es-US"/>
+        </w:rPr>
+        <w:t>el mismo repositorio de la vez pasada que es:</w:t>
+      </w:r>
+    </w:p>
+    <w:p>
+      <w:pPr>
+        <w:spacing w:line="360" w:lineRule="auto"/>
+        <w:jc w:val="both"/>
         <w:rPr>
           <w:rFonts w:ascii="Arial" w:hAnsi="Arial" w:cs="Arial"/>
           <w:color w:val="2D3B45"/>
@@ -552,8 +814,871 @@
         </w:rPr>
       </w:pPr>
     </w:p>
+    <w:p>
+      <w:pPr>
+        <w:spacing w:line="360" w:lineRule="auto"/>
+        <w:jc w:val="both"/>
+        <w:rPr>
+          <w:rFonts w:ascii="Arial" w:hAnsi="Arial" w:cs="Arial"/>
+          <w:color w:val="2D3B45"/>
+          <w:sz w:val="28"/>
+          <w:szCs w:val="28"/>
+          <w:shd w:val="clear" w:color="auto" w:fill="FFFFFF"/>
+        </w:rPr>
+      </w:pPr>
+      <w:r>
+        <w:rPr>
+          <w:rFonts w:ascii="Arial" w:hAnsi="Arial" w:cs="Arial"/>
+          <w:color w:val="2D3B45"/>
+          <w:sz w:val="28"/>
+          <w:szCs w:val="28"/>
+          <w:shd w:val="clear" w:color="auto" w:fill="FFFFFF"/>
+        </w:rPr>
+        <w:t>Los proyectos de “</w:t>
+      </w:r>
+      <w:proofErr w:type="spellStart"/>
+      <w:r>
+        <w:rPr>
+          <w:rFonts w:ascii="Arial" w:hAnsi="Arial" w:cs="Arial"/>
+          <w:color w:val="2D3B45"/>
+          <w:sz w:val="28"/>
+          <w:szCs w:val="28"/>
+          <w:shd w:val="clear" w:color="auto" w:fill="FFFFFF"/>
+        </w:rPr>
+        <w:t>header</w:t>
+      </w:r>
+      <w:proofErr w:type="spellEnd"/>
+      <w:r>
+        <w:rPr>
+          <w:rFonts w:ascii="Arial" w:hAnsi="Arial" w:cs="Arial"/>
+          <w:color w:val="2D3B45"/>
+          <w:sz w:val="28"/>
+          <w:szCs w:val="28"/>
+          <w:shd w:val="clear" w:color="auto" w:fill="FFFFFF"/>
+        </w:rPr>
+        <w:t>” y “</w:t>
+      </w:r>
+      <w:proofErr w:type="spellStart"/>
+      <w:r>
+        <w:rPr>
+          <w:rFonts w:ascii="Arial" w:hAnsi="Arial" w:cs="Arial"/>
+          <w:color w:val="2D3B45"/>
+          <w:sz w:val="28"/>
+          <w:szCs w:val="28"/>
+          <w:shd w:val="clear" w:color="auto" w:fill="FFFFFF"/>
+        </w:rPr>
+        <w:t>content</w:t>
+      </w:r>
+      <w:proofErr w:type="spellEnd"/>
+      <w:r>
+        <w:rPr>
+          <w:rFonts w:ascii="Arial" w:hAnsi="Arial" w:cs="Arial"/>
+          <w:color w:val="2D3B45"/>
+          <w:sz w:val="28"/>
+          <w:szCs w:val="28"/>
+          <w:shd w:val="clear" w:color="auto" w:fill="FFFFFF"/>
+        </w:rPr>
+        <w:t xml:space="preserve">” que van a ser los </w:t>
+      </w:r>
+      <w:proofErr w:type="spellStart"/>
+      <w:r>
+        <w:rPr>
+          <w:rFonts w:ascii="Arial" w:hAnsi="Arial" w:cs="Arial"/>
+          <w:color w:val="2D3B45"/>
+          <w:sz w:val="28"/>
+          <w:szCs w:val="28"/>
+          <w:shd w:val="clear" w:color="auto" w:fill="FFFFFF"/>
+        </w:rPr>
+        <w:t>microfrontends</w:t>
+      </w:r>
+      <w:proofErr w:type="spellEnd"/>
+      <w:r>
+        <w:rPr>
+          <w:rFonts w:ascii="Arial" w:hAnsi="Arial" w:cs="Arial"/>
+          <w:color w:val="2D3B45"/>
+          <w:sz w:val="28"/>
+          <w:szCs w:val="28"/>
+          <w:shd w:val="clear" w:color="auto" w:fill="FFFFFF"/>
+        </w:rPr>
+        <w:t xml:space="preserve"> independientes los cree con los siguientes comandos (adjunto capturas de pantalla de ambas terminales):</w:t>
+      </w:r>
+    </w:p>
+    <w:p>
+      <w:pPr>
+        <w:spacing w:line="360" w:lineRule="auto"/>
+        <w:jc w:val="both"/>
+        <w:rPr>
+          <w:rFonts w:ascii="Arial" w:hAnsi="Arial" w:cs="Arial"/>
+          <w:color w:val="2D3B45"/>
+          <w:sz w:val="28"/>
+          <w:szCs w:val="28"/>
+          <w:shd w:val="clear" w:color="auto" w:fill="FFFFFF"/>
+        </w:rPr>
+      </w:pPr>
+      <w:r>
+        <w:rPr>
+          <w:rFonts w:ascii="Arial" w:hAnsi="Arial" w:cs="Arial"/>
+          <w:noProof/>
+          <w:color w:val="2D3B45"/>
+          <w:sz w:val="28"/>
+          <w:szCs w:val="28"/>
+          <w:shd w:val="clear" w:color="auto" w:fill="FFFFFF"/>
+        </w:rPr>
+        <w:lastRenderedPageBreak/>
+        <w:drawing>
+          <wp:inline distT="0" distB="0" distL="0" distR="0" wp14:anchorId="01C160FB" wp14:editId="67935881">
+            <wp:extent cx="5400040" cy="3993515"/>
+            <wp:effectExtent l="0" t="0" r="0" b="0"/>
+            <wp:docPr id="1" name="Picture 1" descr="Text&#10;&#10;Description automatically generated"/>
+            <wp:cNvGraphicFramePr>
+              <a:graphicFrameLocks xmlns:a="http://schemas.openxmlformats.org/drawingml/2006/main" noChangeAspect="1"/>
+            </wp:cNvGraphicFramePr>
+            <a:graphic xmlns:a="http://schemas.openxmlformats.org/drawingml/2006/main">
+              <a:graphicData uri="http://schemas.openxmlformats.org/drawingml/2006/picture">
+                <pic:pic xmlns:pic="http://schemas.openxmlformats.org/drawingml/2006/picture">
+                  <pic:nvPicPr>
+                    <pic:cNvPr id="1" name="Picture 1" descr="Text&#10;&#10;Description automatically generated"/>
+                    <pic:cNvPicPr/>
+                  </pic:nvPicPr>
+                  <pic:blipFill>
+                    <a:blip r:embed="rId9"/>
+                    <a:stretch>
+                      <a:fillRect/>
+                    </a:stretch>
+                  </pic:blipFill>
+                  <pic:spPr>
+                    <a:xfrm>
+                      <a:off x="0" y="0"/>
+                      <a:ext cx="5400040" cy="3993515"/>
+                    </a:xfrm>
+                    <a:prstGeom prst="rect">
+                      <a:avLst/>
+                    </a:prstGeom>
+                  </pic:spPr>
+                </pic:pic>
+              </a:graphicData>
+            </a:graphic>
+          </wp:inline>
+        </w:drawing>
+      </w:r>
+    </w:p>
+    <w:p>
+      <w:pPr>
+        <w:spacing w:line="360" w:lineRule="auto"/>
+        <w:jc w:val="both"/>
+        <w:rPr>
+          <w:rFonts w:ascii="Arial" w:hAnsi="Arial" w:cs="Arial"/>
+          <w:color w:val="2D3B45"/>
+          <w:sz w:val="28"/>
+          <w:szCs w:val="28"/>
+          <w:shd w:val="clear" w:color="auto" w:fill="FFFFFF"/>
+        </w:rPr>
+      </w:pPr>
+      <w:r>
+        <w:rPr>
+          <w:rFonts w:ascii="Arial" w:hAnsi="Arial" w:cs="Arial"/>
+          <w:noProof/>
+          <w:color w:val="2D3B45"/>
+          <w:sz w:val="28"/>
+          <w:szCs w:val="28"/>
+          <w:shd w:val="clear" w:color="auto" w:fill="FFFFFF"/>
+        </w:rPr>
+        <w:drawing>
+          <wp:inline distT="0" distB="0" distL="0" distR="0" wp14:anchorId="33844105" wp14:editId="61ACE4E1">
+            <wp:extent cx="5400040" cy="3538220"/>
+            <wp:effectExtent l="0" t="0" r="0" b="5080"/>
+            <wp:docPr id="3" name="Picture 3" descr="Text&#10;&#10;Description automatically generated"/>
+            <wp:cNvGraphicFramePr>
+              <a:graphicFrameLocks xmlns:a="http://schemas.openxmlformats.org/drawingml/2006/main" noChangeAspect="1"/>
+            </wp:cNvGraphicFramePr>
+            <a:graphic xmlns:a="http://schemas.openxmlformats.org/drawingml/2006/main">
+              <a:graphicData uri="http://schemas.openxmlformats.org/drawingml/2006/picture">
+                <pic:pic xmlns:pic="http://schemas.openxmlformats.org/drawingml/2006/picture">
+                  <pic:nvPicPr>
+                    <pic:cNvPr id="3" name="Picture 3" descr="Text&#10;&#10;Description automatically generated"/>
+                    <pic:cNvPicPr/>
+                  </pic:nvPicPr>
+                  <pic:blipFill>
+                    <a:blip r:embed="rId10"/>
+                    <a:stretch>
+                      <a:fillRect/>
+                    </a:stretch>
+                  </pic:blipFill>
+                  <pic:spPr>
+                    <a:xfrm>
+                      <a:off x="0" y="0"/>
+                      <a:ext cx="5400040" cy="3538220"/>
+                    </a:xfrm>
+                    <a:prstGeom prst="rect">
+                      <a:avLst/>
+                    </a:prstGeom>
+                  </pic:spPr>
+                </pic:pic>
+              </a:graphicData>
+            </a:graphic>
+          </wp:inline>
+        </w:drawing>
+      </w:r>
+    </w:p>
+    <w:p>
+      <w:pPr>
+        <w:spacing w:line="360" w:lineRule="auto"/>
+        <w:jc w:val="both"/>
+        <w:rPr>
+          <w:rFonts w:ascii="Arial" w:hAnsi="Arial" w:cs="Arial"/>
+          <w:color w:val="2D3B45"/>
+          <w:sz w:val="28"/>
+          <w:szCs w:val="28"/>
+          <w:shd w:val="clear" w:color="auto" w:fill="FFFFFF"/>
+        </w:rPr>
+      </w:pPr>
+      <w:r>
+        <w:rPr>
+          <w:rFonts w:ascii="Arial" w:hAnsi="Arial" w:cs="Arial"/>
+          <w:color w:val="2D3B45"/>
+          <w:sz w:val="28"/>
+          <w:szCs w:val="28"/>
+          <w:shd w:val="clear" w:color="auto" w:fill="FFFFFF"/>
+        </w:rPr>
+        <w:t xml:space="preserve">Dice que hubo un error con la </w:t>
+      </w:r>
+      <w:proofErr w:type="gramStart"/>
+      <w:r>
+        <w:rPr>
+          <w:rFonts w:ascii="Arial" w:hAnsi="Arial" w:cs="Arial"/>
+          <w:color w:val="2D3B45"/>
+          <w:sz w:val="28"/>
+          <w:szCs w:val="28"/>
+          <w:shd w:val="clear" w:color="auto" w:fill="FFFFFF"/>
+        </w:rPr>
+        <w:t>instalación</w:t>
+      </w:r>
+      <w:proofErr w:type="gramEnd"/>
+      <w:r>
+        <w:rPr>
+          <w:rFonts w:ascii="Arial" w:hAnsi="Arial" w:cs="Arial"/>
+          <w:color w:val="2D3B45"/>
+          <w:sz w:val="28"/>
+          <w:szCs w:val="28"/>
+          <w:shd w:val="clear" w:color="auto" w:fill="FFFFFF"/>
+        </w:rPr>
+        <w:t xml:space="preserve"> pero eso es porque están dentro de un </w:t>
+      </w:r>
+      <w:proofErr w:type="spellStart"/>
+      <w:r>
+        <w:rPr>
+          <w:rFonts w:ascii="Arial" w:hAnsi="Arial" w:cs="Arial"/>
+          <w:color w:val="2D3B45"/>
+          <w:sz w:val="28"/>
+          <w:szCs w:val="28"/>
+          <w:shd w:val="clear" w:color="auto" w:fill="FFFFFF"/>
+        </w:rPr>
+        <w:t>workspace</w:t>
+      </w:r>
+      <w:proofErr w:type="spellEnd"/>
+      <w:r>
+        <w:rPr>
+          <w:rFonts w:ascii="Arial" w:hAnsi="Arial" w:cs="Arial"/>
+          <w:color w:val="2D3B45"/>
+          <w:sz w:val="28"/>
+          <w:szCs w:val="28"/>
+          <w:shd w:val="clear" w:color="auto" w:fill="FFFFFF"/>
+        </w:rPr>
+        <w:t xml:space="preserve"> de </w:t>
+      </w:r>
+      <w:proofErr w:type="spellStart"/>
+      <w:r>
+        <w:rPr>
+          <w:rFonts w:ascii="Arial" w:hAnsi="Arial" w:cs="Arial"/>
+          <w:color w:val="2D3B45"/>
+          <w:sz w:val="28"/>
+          <w:szCs w:val="28"/>
+          <w:shd w:val="clear" w:color="auto" w:fill="FFFFFF"/>
+        </w:rPr>
+        <w:t>yarn</w:t>
+      </w:r>
+      <w:proofErr w:type="spellEnd"/>
+      <w:r>
+        <w:rPr>
+          <w:rFonts w:ascii="Arial" w:hAnsi="Arial" w:cs="Arial"/>
+          <w:color w:val="2D3B45"/>
+          <w:sz w:val="28"/>
+          <w:szCs w:val="28"/>
+          <w:shd w:val="clear" w:color="auto" w:fill="FFFFFF"/>
+        </w:rPr>
+        <w:t xml:space="preserve"> donde la dependencia de “husky” no </w:t>
+      </w:r>
+      <w:r>
+        <w:rPr>
+          <w:rFonts w:ascii="Arial" w:hAnsi="Arial" w:cs="Arial"/>
+          <w:color w:val="2D3B45"/>
+          <w:sz w:val="28"/>
+          <w:szCs w:val="28"/>
+          <w:shd w:val="clear" w:color="auto" w:fill="FFFFFF"/>
+        </w:rPr>
+        <w:lastRenderedPageBreak/>
+        <w:t xml:space="preserve">está presente, pero si se instalaron correctamente las dependencias, ese es un paso posterior pero no es necesario más que para </w:t>
+      </w:r>
+      <w:proofErr w:type="spellStart"/>
+      <w:r>
+        <w:rPr>
+          <w:rFonts w:ascii="Arial" w:hAnsi="Arial" w:cs="Arial"/>
+          <w:color w:val="2D3B45"/>
+          <w:sz w:val="28"/>
+          <w:szCs w:val="28"/>
+          <w:shd w:val="clear" w:color="auto" w:fill="FFFFFF"/>
+        </w:rPr>
+        <w:t>lintear</w:t>
+      </w:r>
+      <w:proofErr w:type="spellEnd"/>
+      <w:r>
+        <w:rPr>
+          <w:rFonts w:ascii="Arial" w:hAnsi="Arial" w:cs="Arial"/>
+          <w:color w:val="2D3B45"/>
+          <w:sz w:val="28"/>
+          <w:szCs w:val="28"/>
+          <w:shd w:val="clear" w:color="auto" w:fill="FFFFFF"/>
+        </w:rPr>
+        <w:t>.</w:t>
+      </w:r>
+    </w:p>
+    <w:p>
+      <w:pPr>
+        <w:spacing w:line="360" w:lineRule="auto"/>
+        <w:jc w:val="both"/>
+        <w:rPr>
+          <w:rFonts w:ascii="Arial" w:hAnsi="Arial" w:cs="Arial"/>
+          <w:color w:val="2D3B45"/>
+          <w:sz w:val="28"/>
+          <w:szCs w:val="28"/>
+          <w:shd w:val="clear" w:color="auto" w:fill="FFFFFF"/>
+        </w:rPr>
+      </w:pPr>
+    </w:p>
+    <w:p>
+      <w:pPr>
+        <w:spacing w:line="360" w:lineRule="auto"/>
+        <w:jc w:val="both"/>
+        <w:rPr>
+          <w:rFonts w:ascii="Arial" w:hAnsi="Arial" w:cs="Arial"/>
+          <w:color w:val="2D3B45"/>
+          <w:sz w:val="28"/>
+          <w:szCs w:val="28"/>
+          <w:shd w:val="clear" w:color="auto" w:fill="FFFFFF"/>
+        </w:rPr>
+      </w:pPr>
+      <w:r>
+        <w:rPr>
+          <w:rFonts w:ascii="Arial" w:hAnsi="Arial" w:cs="Arial"/>
+          <w:color w:val="2D3B45"/>
+          <w:sz w:val="28"/>
+          <w:szCs w:val="28"/>
+          <w:shd w:val="clear" w:color="auto" w:fill="FFFFFF"/>
+        </w:rPr>
+        <w:t>El proyecto anterior ya lo había configurado durante el entregable de la Fase 3 pero igualmente vuelvo a poner captura de la instalación</w:t>
+      </w:r>
+    </w:p>
+    <w:p>
+      <w:pPr>
+        <w:spacing w:line="360" w:lineRule="auto"/>
+        <w:jc w:val="center"/>
+        <w:rPr>
+          <w:rFonts w:ascii="Arial" w:hAnsi="Arial" w:cs="Arial"/>
+          <w:color w:val="2D3B45"/>
+          <w:sz w:val="28"/>
+          <w:szCs w:val="28"/>
+          <w:shd w:val="clear" w:color="auto" w:fill="FFFFFF"/>
+        </w:rPr>
+      </w:pPr>
+      <w:r>
+        <w:rPr>
+          <w:rFonts w:ascii="Arial" w:hAnsi="Arial" w:cs="Arial"/>
+          <w:noProof/>
+          <w:color w:val="2D3B45"/>
+          <w:sz w:val="28"/>
+          <w:szCs w:val="28"/>
+          <w:shd w:val="clear" w:color="auto" w:fill="FFFFFF"/>
+          <w:lang w:val="es-US"/>
+        </w:rPr>
+        <w:drawing>
+          <wp:inline distT="0" distB="0" distL="0" distR="0" wp14:anchorId="6AE732C0" wp14:editId="1AF15191">
+            <wp:extent cx="4221126" cy="2389026"/>
+            <wp:effectExtent l="0" t="0" r="0" b="0"/>
+            <wp:docPr id="6" name="Picture 6" descr="Text&#10;&#10;Description automatically generated"/>
+            <wp:cNvGraphicFramePr>
+              <a:graphicFrameLocks xmlns:a="http://schemas.openxmlformats.org/drawingml/2006/main" noChangeAspect="1"/>
+            </wp:cNvGraphicFramePr>
+            <a:graphic xmlns:a="http://schemas.openxmlformats.org/drawingml/2006/main">
+              <a:graphicData uri="http://schemas.openxmlformats.org/drawingml/2006/picture">
+                <pic:pic xmlns:pic="http://schemas.openxmlformats.org/drawingml/2006/picture">
+                  <pic:nvPicPr>
+                    <pic:cNvPr id="6" name="Picture 6" descr="Text&#10;&#10;Description automatically generated"/>
+                    <pic:cNvPicPr/>
+                  </pic:nvPicPr>
+                  <pic:blipFill>
+                    <a:blip r:embed="rId11" cstate="print">
+                      <a:extLst>
+                        <a:ext uri="{28A0092B-C50C-407E-A947-70E740481C1C}">
+                          <a14:useLocalDpi xmlns:a14="http://schemas.microsoft.com/office/drawing/2010/main" val="0"/>
+                        </a:ext>
+                      </a:extLst>
+                    </a:blip>
+                    <a:stretch>
+                      <a:fillRect/>
+                    </a:stretch>
+                  </pic:blipFill>
+                  <pic:spPr>
+                    <a:xfrm>
+                      <a:off x="0" y="0"/>
+                      <a:ext cx="4305642" cy="2436859"/>
+                    </a:xfrm>
+                    <a:prstGeom prst="rect">
+                      <a:avLst/>
+                    </a:prstGeom>
+                  </pic:spPr>
+                </pic:pic>
+              </a:graphicData>
+            </a:graphic>
+          </wp:inline>
+        </w:drawing>
+      </w:r>
+    </w:p>
+    <w:p>
+      <w:pPr>
+        <w:spacing w:line="360" w:lineRule="auto"/>
+        <w:jc w:val="both"/>
+        <w:rPr>
+          <w:rFonts w:ascii="Arial" w:hAnsi="Arial" w:cs="Arial"/>
+          <w:color w:val="2D3B45"/>
+          <w:sz w:val="28"/>
+          <w:szCs w:val="28"/>
+          <w:shd w:val="clear" w:color="auto" w:fill="FFFFFF"/>
+        </w:rPr>
+      </w:pPr>
+    </w:p>
+    <w:p>
+      <w:pPr>
+        <w:spacing w:line="360" w:lineRule="auto"/>
+        <w:jc w:val="both"/>
+        <w:rPr>
+          <w:rFonts w:ascii="Arial" w:hAnsi="Arial" w:cs="Arial"/>
+          <w:color w:val="2D3B45"/>
+          <w:sz w:val="28"/>
+          <w:szCs w:val="28"/>
+          <w:shd w:val="clear" w:color="auto" w:fill="FFFFFF"/>
+        </w:rPr>
+      </w:pPr>
+      <w:r>
+        <w:rPr>
+          <w:rFonts w:ascii="Arial" w:hAnsi="Arial" w:cs="Arial"/>
+          <w:color w:val="2D3B45"/>
+          <w:sz w:val="28"/>
+          <w:szCs w:val="28"/>
+          <w:shd w:val="clear" w:color="auto" w:fill="FFFFFF"/>
+        </w:rPr>
+        <w:t xml:space="preserve">Cuando lo intente correr al principio no me instalaba los </w:t>
+      </w:r>
+      <w:proofErr w:type="spellStart"/>
+      <w:r>
+        <w:rPr>
+          <w:rFonts w:ascii="Arial" w:hAnsi="Arial" w:cs="Arial"/>
+          <w:color w:val="2D3B45"/>
+          <w:sz w:val="28"/>
+          <w:szCs w:val="28"/>
+          <w:shd w:val="clear" w:color="auto" w:fill="FFFFFF"/>
+        </w:rPr>
+        <w:t>node_modules</w:t>
+      </w:r>
+      <w:proofErr w:type="spellEnd"/>
+      <w:r>
+        <w:rPr>
+          <w:rFonts w:ascii="Arial" w:hAnsi="Arial" w:cs="Arial"/>
+          <w:color w:val="2D3B45"/>
+          <w:sz w:val="28"/>
+          <w:szCs w:val="28"/>
+          <w:shd w:val="clear" w:color="auto" w:fill="FFFFFF"/>
+        </w:rPr>
+        <w:t xml:space="preserve"> (las dependencias del proyecto), eso se solucionó agregando un </w:t>
+      </w:r>
+      <w:proofErr w:type="spellStart"/>
+      <w:r>
+        <w:rPr>
+          <w:rFonts w:ascii="Arial" w:hAnsi="Arial" w:cs="Arial"/>
+          <w:color w:val="2D3B45"/>
+          <w:sz w:val="28"/>
+          <w:szCs w:val="28"/>
+          <w:shd w:val="clear" w:color="auto" w:fill="FFFFFF"/>
+        </w:rPr>
+        <w:t>version</w:t>
+      </w:r>
+      <w:proofErr w:type="spellEnd"/>
+      <w:r>
+        <w:rPr>
+          <w:rFonts w:ascii="Arial" w:hAnsi="Arial" w:cs="Arial"/>
+          <w:color w:val="2D3B45"/>
+          <w:sz w:val="28"/>
+          <w:szCs w:val="28"/>
+          <w:shd w:val="clear" w:color="auto" w:fill="FFFFFF"/>
+        </w:rPr>
+        <w:t xml:space="preserve"> a los </w:t>
+      </w:r>
+      <w:proofErr w:type="spellStart"/>
+      <w:proofErr w:type="gramStart"/>
+      <w:r>
+        <w:rPr>
+          <w:rFonts w:ascii="Arial" w:hAnsi="Arial" w:cs="Arial"/>
+          <w:color w:val="2D3B45"/>
+          <w:sz w:val="28"/>
+          <w:szCs w:val="28"/>
+          <w:shd w:val="clear" w:color="auto" w:fill="FFFFFF"/>
+        </w:rPr>
+        <w:t>package.json</w:t>
+      </w:r>
+      <w:proofErr w:type="spellEnd"/>
+      <w:proofErr w:type="gramEnd"/>
+      <w:r>
+        <w:rPr>
+          <w:rFonts w:ascii="Arial" w:hAnsi="Arial" w:cs="Arial"/>
+          <w:color w:val="2D3B45"/>
+          <w:sz w:val="28"/>
+          <w:szCs w:val="28"/>
+          <w:shd w:val="clear" w:color="auto" w:fill="FFFFFF"/>
+        </w:rPr>
+        <w:t xml:space="preserve"> de todos los proyectos</w:t>
+      </w:r>
+    </w:p>
+    <w:p>
+      <w:pPr>
+        <w:spacing w:line="360" w:lineRule="auto"/>
+        <w:jc w:val="center"/>
+        <w:rPr>
+          <w:rFonts w:ascii="Arial" w:hAnsi="Arial" w:cs="Arial"/>
+          <w:color w:val="2D3B45"/>
+          <w:sz w:val="28"/>
+          <w:szCs w:val="28"/>
+          <w:shd w:val="clear" w:color="auto" w:fill="FFFFFF"/>
+        </w:rPr>
+      </w:pPr>
+      <w:r>
+        <w:rPr>
+          <w:rFonts w:ascii="Arial" w:hAnsi="Arial" w:cs="Arial"/>
+          <w:color w:val="2D3B45"/>
+          <w:sz w:val="28"/>
+          <w:szCs w:val="28"/>
+          <w:shd w:val="clear" w:color="auto" w:fill="FFFFFF"/>
+        </w:rPr>
+        <w:drawing>
+          <wp:inline distT="0" distB="0" distL="0" distR="0" wp14:anchorId="70112268" wp14:editId="701D50D9">
+            <wp:extent cx="4220845" cy="3142306"/>
+            <wp:effectExtent l="0" t="0" r="0" b="0"/>
+            <wp:docPr id="4" name="Picture 4" descr="Text&#10;&#10;Description automatically generated"/>
+            <wp:cNvGraphicFramePr>
+              <a:graphicFrameLocks xmlns:a="http://schemas.openxmlformats.org/drawingml/2006/main" noChangeAspect="1"/>
+            </wp:cNvGraphicFramePr>
+            <a:graphic xmlns:a="http://schemas.openxmlformats.org/drawingml/2006/main">
+              <a:graphicData uri="http://schemas.openxmlformats.org/drawingml/2006/picture">
+                <pic:pic xmlns:pic="http://schemas.openxmlformats.org/drawingml/2006/picture">
+                  <pic:nvPicPr>
+                    <pic:cNvPr id="4" name="Picture 4" descr="Text&#10;&#10;Description automatically generated"/>
+                    <pic:cNvPicPr/>
+                  </pic:nvPicPr>
+                  <pic:blipFill>
+                    <a:blip r:embed="rId12"/>
+                    <a:stretch>
+                      <a:fillRect/>
+                    </a:stretch>
+                  </pic:blipFill>
+                  <pic:spPr>
+                    <a:xfrm>
+                      <a:off x="0" y="0"/>
+                      <a:ext cx="4378573" cy="3259730"/>
+                    </a:xfrm>
+                    <a:prstGeom prst="rect">
+                      <a:avLst/>
+                    </a:prstGeom>
+                  </pic:spPr>
+                </pic:pic>
+              </a:graphicData>
+            </a:graphic>
+          </wp:inline>
+        </w:drawing>
+      </w:r>
+    </w:p>
+    <w:p>
+      <w:pPr>
+        <w:spacing w:line="360" w:lineRule="auto"/>
+        <w:jc w:val="both"/>
+        <w:rPr>
+          <w:rFonts w:ascii="Arial" w:hAnsi="Arial" w:cs="Arial"/>
+          <w:color w:val="2D3B45"/>
+          <w:sz w:val="28"/>
+          <w:szCs w:val="28"/>
+          <w:shd w:val="clear" w:color="auto" w:fill="FFFFFF"/>
+        </w:rPr>
+      </w:pPr>
+    </w:p>
+    <w:p>
+      <w:pPr>
+        <w:spacing w:line="360" w:lineRule="auto"/>
+        <w:jc w:val="both"/>
+        <w:rPr>
+          <w:rFonts w:ascii="Arial" w:hAnsi="Arial" w:cs="Arial"/>
+          <w:color w:val="2D3B45"/>
+          <w:sz w:val="28"/>
+          <w:szCs w:val="28"/>
+          <w:shd w:val="clear" w:color="auto" w:fill="FFFFFF"/>
+        </w:rPr>
+      </w:pPr>
+    </w:p>
+    <w:p>
+      <w:pPr>
+        <w:spacing w:line="360" w:lineRule="auto"/>
+        <w:jc w:val="both"/>
+        <w:rPr>
+          <w:rFonts w:ascii="Arial" w:hAnsi="Arial" w:cs="Arial"/>
+          <w:color w:val="2D3B45"/>
+          <w:sz w:val="28"/>
+          <w:szCs w:val="28"/>
+          <w:shd w:val="clear" w:color="auto" w:fill="FFFFFF"/>
+        </w:rPr>
+      </w:pPr>
+    </w:p>
+    <w:p>
+      <w:pPr>
+        <w:spacing w:line="360" w:lineRule="auto"/>
+        <w:jc w:val="both"/>
+        <w:rPr>
+          <w:rFonts w:ascii="Arial" w:hAnsi="Arial" w:cs="Arial"/>
+          <w:color w:val="2D3B45"/>
+          <w:sz w:val="28"/>
+          <w:szCs w:val="28"/>
+          <w:shd w:val="clear" w:color="auto" w:fill="FFFFFF"/>
+        </w:rPr>
+      </w:pPr>
+    </w:p>
+    <w:p>
+      <w:pPr>
+        <w:spacing w:line="360" w:lineRule="auto"/>
+        <w:jc w:val="both"/>
+        <w:rPr>
+          <w:rFonts w:ascii="Arial" w:hAnsi="Arial" w:cs="Arial"/>
+          <w:color w:val="2D3B45"/>
+          <w:sz w:val="28"/>
+          <w:szCs w:val="28"/>
+          <w:shd w:val="clear" w:color="auto" w:fill="FFFFFF"/>
+        </w:rPr>
+      </w:pPr>
+    </w:p>
+    <w:p>
+      <w:pPr>
+        <w:spacing w:line="360" w:lineRule="auto"/>
+        <w:jc w:val="both"/>
+        <w:rPr>
+          <w:rFonts w:ascii="Arial" w:hAnsi="Arial" w:cs="Arial"/>
+          <w:color w:val="2D3B45"/>
+          <w:sz w:val="28"/>
+          <w:szCs w:val="28"/>
+          <w:shd w:val="clear" w:color="auto" w:fill="FFFFFF"/>
+        </w:rPr>
+      </w:pPr>
+    </w:p>
+    <w:p>
+      <w:pPr>
+        <w:spacing w:line="360" w:lineRule="auto"/>
+        <w:jc w:val="both"/>
+        <w:rPr>
+          <w:rFonts w:ascii="Arial" w:hAnsi="Arial" w:cs="Arial"/>
+          <w:color w:val="2D3B45"/>
+          <w:sz w:val="28"/>
+          <w:szCs w:val="28"/>
+          <w:shd w:val="clear" w:color="auto" w:fill="FFFFFF"/>
+        </w:rPr>
+      </w:pPr>
+    </w:p>
+    <w:p>
+      <w:pPr>
+        <w:spacing w:line="360" w:lineRule="auto"/>
+        <w:jc w:val="both"/>
+        <w:rPr>
+          <w:rFonts w:ascii="Arial" w:hAnsi="Arial" w:cs="Arial"/>
+          <w:color w:val="2D3B45"/>
+          <w:sz w:val="28"/>
+          <w:szCs w:val="28"/>
+          <w:shd w:val="clear" w:color="auto" w:fill="FFFFFF"/>
+        </w:rPr>
+      </w:pPr>
+    </w:p>
+    <w:p>
+      <w:pPr>
+        <w:spacing w:line="360" w:lineRule="auto"/>
+        <w:jc w:val="both"/>
+        <w:rPr>
+          <w:rFonts w:ascii="Arial" w:hAnsi="Arial" w:cs="Arial"/>
+          <w:color w:val="2D3B45"/>
+          <w:sz w:val="28"/>
+          <w:szCs w:val="28"/>
+          <w:shd w:val="clear" w:color="auto" w:fill="FFFFFF"/>
+        </w:rPr>
+      </w:pPr>
+    </w:p>
+    <w:p>
+      <w:pPr>
+        <w:spacing w:line="360" w:lineRule="auto"/>
+        <w:jc w:val="both"/>
+        <w:rPr>
+          <w:rFonts w:ascii="Arial" w:hAnsi="Arial" w:cs="Arial"/>
+          <w:color w:val="2D3B45"/>
+          <w:sz w:val="28"/>
+          <w:szCs w:val="28"/>
+          <w:shd w:val="clear" w:color="auto" w:fill="FFFFFF"/>
+        </w:rPr>
+      </w:pPr>
+    </w:p>
+    <w:p>
+      <w:pPr>
+        <w:spacing w:line="360" w:lineRule="auto"/>
+        <w:jc w:val="both"/>
+        <w:rPr>
+          <w:rFonts w:ascii="Arial" w:hAnsi="Arial" w:cs="Arial"/>
+          <w:color w:val="2D3B45"/>
+          <w:sz w:val="28"/>
+          <w:szCs w:val="28"/>
+          <w:shd w:val="clear" w:color="auto" w:fill="FFFFFF"/>
+        </w:rPr>
+      </w:pPr>
+    </w:p>
+    <w:p>
+      <w:pPr>
+        <w:spacing w:line="360" w:lineRule="auto"/>
+        <w:jc w:val="both"/>
+        <w:rPr>
+          <w:rFonts w:ascii="Arial" w:hAnsi="Arial" w:cs="Arial"/>
+          <w:color w:val="2D3B45"/>
+          <w:sz w:val="28"/>
+          <w:szCs w:val="28"/>
+          <w:shd w:val="clear" w:color="auto" w:fill="FFFFFF"/>
+        </w:rPr>
+      </w:pPr>
+    </w:p>
+    <w:p>
+      <w:pPr>
+        <w:spacing w:line="360" w:lineRule="auto"/>
+        <w:jc w:val="both"/>
+        <w:rPr>
+          <w:rFonts w:ascii="Arial" w:hAnsi="Arial" w:cs="Arial"/>
+          <w:color w:val="2D3B45"/>
+          <w:sz w:val="28"/>
+          <w:szCs w:val="28"/>
+          <w:shd w:val="clear" w:color="auto" w:fill="FFFFFF"/>
+        </w:rPr>
+      </w:pPr>
+    </w:p>
+    <w:p>
+      <w:pPr>
+        <w:spacing w:line="360" w:lineRule="auto"/>
+        <w:jc w:val="both"/>
+        <w:rPr>
+          <w:rFonts w:ascii="Arial" w:hAnsi="Arial" w:cs="Arial"/>
+          <w:color w:val="2D3B45"/>
+          <w:sz w:val="28"/>
+          <w:szCs w:val="28"/>
+          <w:shd w:val="clear" w:color="auto" w:fill="FFFFFF"/>
+        </w:rPr>
+      </w:pPr>
+    </w:p>
+    <w:p>
+      <w:pPr>
+        <w:spacing w:line="360" w:lineRule="auto"/>
+        <w:jc w:val="both"/>
+        <w:rPr>
+          <w:rFonts w:ascii="Arial" w:hAnsi="Arial" w:cs="Arial"/>
+          <w:color w:val="2D3B45"/>
+          <w:sz w:val="28"/>
+          <w:szCs w:val="28"/>
+          <w:shd w:val="clear" w:color="auto" w:fill="FFFFFF"/>
+        </w:rPr>
+      </w:pPr>
+    </w:p>
+    <w:p>
+      <w:pPr>
+        <w:spacing w:line="360" w:lineRule="auto"/>
+        <w:jc w:val="both"/>
+        <w:rPr>
+          <w:rFonts w:ascii="Arial" w:hAnsi="Arial" w:cs="Arial"/>
+          <w:color w:val="2D3B45"/>
+          <w:sz w:val="28"/>
+          <w:szCs w:val="28"/>
+          <w:shd w:val="clear" w:color="auto" w:fill="FFFFFF"/>
+        </w:rPr>
+      </w:pPr>
+    </w:p>
+    <w:p>
+      <w:pPr>
+        <w:spacing w:line="360" w:lineRule="auto"/>
+        <w:jc w:val="both"/>
+        <w:rPr>
+          <w:rFonts w:ascii="Arial" w:hAnsi="Arial" w:cs="Arial"/>
+          <w:color w:val="2D3B45"/>
+          <w:sz w:val="28"/>
+          <w:szCs w:val="28"/>
+          <w:shd w:val="clear" w:color="auto" w:fill="FFFFFF"/>
+        </w:rPr>
+      </w:pPr>
+    </w:p>
+    <w:p>
+      <w:pPr>
+        <w:spacing w:line="360" w:lineRule="auto"/>
+        <w:jc w:val="both"/>
+        <w:rPr>
+          <w:rFonts w:ascii="Arial" w:hAnsi="Arial" w:cs="Arial"/>
+          <w:color w:val="2D3B45"/>
+          <w:sz w:val="28"/>
+          <w:szCs w:val="28"/>
+          <w:shd w:val="clear" w:color="auto" w:fill="FFFFFF"/>
+        </w:rPr>
+      </w:pPr>
+    </w:p>
+    <w:p>
+      <w:pPr>
+        <w:spacing w:line="360" w:lineRule="auto"/>
+        <w:jc w:val="both"/>
+        <w:rPr>
+          <w:rFonts w:ascii="Arial" w:hAnsi="Arial" w:cs="Arial"/>
+          <w:color w:val="2D3B45"/>
+          <w:sz w:val="28"/>
+          <w:szCs w:val="28"/>
+          <w:shd w:val="clear" w:color="auto" w:fill="FFFFFF"/>
+        </w:rPr>
+      </w:pPr>
+    </w:p>
+    <w:p>
+      <w:pPr>
+        <w:spacing w:line="360" w:lineRule="auto"/>
+        <w:jc w:val="both"/>
+        <w:rPr>
+          <w:rFonts w:ascii="Arial" w:hAnsi="Arial" w:cs="Arial"/>
+          <w:color w:val="2D3B45"/>
+          <w:sz w:val="28"/>
+          <w:szCs w:val="28"/>
+          <w:shd w:val="clear" w:color="auto" w:fill="FFFFFF"/>
+        </w:rPr>
+      </w:pPr>
+    </w:p>
+    <w:p>
+      <w:pPr>
+        <w:spacing w:line="360" w:lineRule="auto"/>
+        <w:jc w:val="both"/>
+        <w:rPr>
+          <w:rFonts w:ascii="Arial" w:hAnsi="Arial" w:cs="Arial"/>
+          <w:color w:val="2D3B45"/>
+          <w:sz w:val="28"/>
+          <w:szCs w:val="28"/>
+          <w:shd w:val="clear" w:color="auto" w:fill="FFFFFF"/>
+        </w:rPr>
+      </w:pPr>
+    </w:p>
     <w:sectPr>
-      <w:headerReference w:type="default" r:id="rId9"/>
+      <w:headerReference w:type="default" r:id="rId13"/>
       <w:pgSz w:w="11906" w:h="16838"/>
       <w:pgMar w:top="1701" w:right="1701" w:bottom="1701" w:left="1701" w:header="709" w:footer="0" w:gutter="0"/>
       <w:cols w:space="720"/>
@@ -718,7 +1843,7 @@
         <v:path o:extrusionok="f" gradientshapeok="t" o:connecttype="rect"/>
         <o:lock v:ext="edit" aspectratio="t"/>
       </v:shapetype>
-      <v:shape id="_x0000_i1029" type="#_x0000_t75" style="width:10.9pt;height:10.9pt" o:bullet="t">
+      <v:shape id="_x0000_i1045" type="#_x0000_t75" style="width:10.9pt;height:10.9pt" o:bullet="t">
         <v:imagedata r:id="rId1" o:title="msoD52B"/>
       </v:shape>
     </w:pict>
@@ -6238,11 +7363,11 @@
 </file>
 
 <file path=customXml/item1.xml><?xml version="1.0" encoding="utf-8"?>
-<b:Sources xmlns:b="http://schemas.openxmlformats.org/officeDocument/2006/bibliography" xmlns="http://schemas.openxmlformats.org/officeDocument/2006/bibliography" SelectedStyle="\APASixthEditionOfficeOnline.xsl" StyleName="APA" Version="6"/>
+<b:Sources xmlns:b="http://schemas.openxmlformats.org/officeDocument/2006/bibliography" xmlns="http://schemas.openxmlformats.org/officeDocument/2006/bibliography" SelectedStyle="/APASixthEditionOfficeOnline.xsl" StyleName="APA" Version="6"/>
 </file>
 
 <file path=customXml/itemProps1.xml><?xml version="1.0" encoding="utf-8"?>
-<ds:datastoreItem xmlns:ds="http://schemas.openxmlformats.org/officeDocument/2006/customXml" ds:itemID="{34840301-794D-46FE-B13F-E9464D553807}">
+<ds:datastoreItem xmlns:ds="http://schemas.openxmlformats.org/officeDocument/2006/customXml" ds:itemID="{34131A45-13FF-FE4F-9517-5EEC13233601}">
   <ds:schemaRefs>
     <ds:schemaRef ds:uri="http://schemas.openxmlformats.org/officeDocument/2006/bibliography"/>
   </ds:schemaRefs>

</xml_diff>